<commit_message>
update some files 2017-11-07
</commit_message>
<xml_diff>
--- a/docs/JSSDK进度同步.docx
+++ b/docs/JSSDK进度同步.docx
@@ -6,9 +6,6 @@
       <w:pPr>
         <w:pStyle w:val="1"/>
         <w:jc w:val="center"/>
-        <w:rPr>
-          <w:rFonts w:hint="eastAsia"/>
-        </w:rPr>
       </w:pPr>
       <w:r>
         <w:t>JSSDK</w:t>
@@ -25,9 +22,6 @@
           <w:numId w:val="3"/>
         </w:numPr>
         <w:jc w:val="left"/>
-        <w:rPr>
-          <w:rFonts w:hint="eastAsia"/>
-        </w:rPr>
       </w:pPr>
       <w:r>
         <w:t>新增接口</w:t>
@@ -224,16 +218,7 @@
           <w:sz w:val="24"/>
           <w:szCs w:val="24"/>
         </w:rPr>
-        <w:t xml:space="preserve"> </w:t>
-      </w:r>
-      <w:r>
-        <w:rPr>
-          <w:rFonts w:asciiTheme="minorEastAsia" w:hAnsiTheme="minorEastAsia" w:hint="eastAsia"/>
-          <w:b w:val="0"/>
-          <w:sz w:val="24"/>
-          <w:szCs w:val="24"/>
-        </w:rPr>
-        <w:t>349944153787858944</w:t>
+        <w:t xml:space="preserve"> 349944153787858944</w:t>
       </w:r>
       <w:r>
         <w:rPr>
@@ -448,7 +433,7 @@
         <w:spacing w:line="360" w:lineRule="auto"/>
         <w:ind w:leftChars="400" w:left="840"/>
         <w:rPr>
-          <w:rFonts w:asciiTheme="minorEastAsia" w:hAnsiTheme="minorEastAsia" w:hint="eastAsia"/>
+          <w:rFonts w:asciiTheme="minorEastAsia" w:hAnsiTheme="minorEastAsia"/>
           <w:sz w:val="24"/>
           <w:szCs w:val="24"/>
         </w:rPr>
@@ -854,7 +839,7 @@
         <w:spacing w:line="360" w:lineRule="auto"/>
         <w:ind w:leftChars="400" w:left="840"/>
         <w:rPr>
-          <w:rFonts w:asciiTheme="minorEastAsia" w:hAnsiTheme="minorEastAsia" w:hint="eastAsia"/>
+          <w:rFonts w:asciiTheme="minorEastAsia" w:hAnsiTheme="minorEastAsia"/>
           <w:sz w:val="24"/>
           <w:szCs w:val="24"/>
         </w:rPr>
@@ -1122,7 +1107,7 @@
         <w:spacing w:line="360" w:lineRule="auto"/>
         <w:ind w:leftChars="400" w:left="840"/>
         <w:rPr>
-          <w:rFonts w:asciiTheme="minorEastAsia" w:hAnsiTheme="minorEastAsia" w:hint="eastAsia"/>
+          <w:rFonts w:asciiTheme="minorEastAsia" w:hAnsiTheme="minorEastAsia"/>
           <w:sz w:val="24"/>
           <w:szCs w:val="24"/>
         </w:rPr>
@@ -1404,14 +1389,6 @@
           <w:szCs w:val="24"/>
         </w:rPr>
         <w:br/>
-      </w:r>
-      <w:r>
-        <w:rPr>
-          <w:rFonts w:asciiTheme="minorEastAsia" w:hAnsiTheme="minorEastAsia"/>
-          <w:b w:val="0"/>
-          <w:sz w:val="24"/>
-          <w:szCs w:val="24"/>
-        </w:rPr>
         <w:t>{</w:t>
       </w:r>
     </w:p>
@@ -1578,7 +1555,7 @@
         <w:spacing w:line="360" w:lineRule="auto"/>
         <w:ind w:left="840" w:firstLineChars="0" w:firstLine="0"/>
         <w:rPr>
-          <w:rFonts w:asciiTheme="minorEastAsia" w:hAnsiTheme="minorEastAsia" w:hint="eastAsia"/>
+          <w:rFonts w:asciiTheme="minorEastAsia" w:hAnsiTheme="minorEastAsia"/>
           <w:sz w:val="24"/>
           <w:szCs w:val="24"/>
         </w:rPr>
@@ -1797,7 +1774,7 @@
         <w:spacing w:line="360" w:lineRule="auto"/>
         <w:ind w:left="840" w:firstLineChars="0" w:firstLine="0"/>
         <w:rPr>
-          <w:rFonts w:asciiTheme="minorEastAsia" w:hAnsiTheme="minorEastAsia" w:hint="eastAsia"/>
+          <w:rFonts w:asciiTheme="minorEastAsia" w:hAnsiTheme="minorEastAsia"/>
           <w:sz w:val="24"/>
           <w:szCs w:val="24"/>
         </w:rPr>
@@ -1821,7 +1798,7 @@
         <w:spacing w:line="360" w:lineRule="auto"/>
         <w:ind w:firstLineChars="0"/>
         <w:rPr>
-          <w:rFonts w:asciiTheme="minorEastAsia" w:hAnsiTheme="minorEastAsia" w:hint="eastAsia"/>
+          <w:rFonts w:asciiTheme="minorEastAsia" w:hAnsiTheme="minorEastAsia"/>
           <w:b/>
           <w:sz w:val="24"/>
           <w:szCs w:val="24"/>
@@ -1880,7 +1857,7 @@
         <w:spacing w:line="360" w:lineRule="auto"/>
         <w:ind w:firstLineChars="0"/>
         <w:rPr>
-          <w:rFonts w:asciiTheme="minorEastAsia" w:hAnsiTheme="minorEastAsia" w:hint="eastAsia"/>
+          <w:rFonts w:asciiTheme="minorEastAsia" w:hAnsiTheme="minorEastAsia"/>
           <w:b/>
           <w:sz w:val="24"/>
           <w:szCs w:val="24"/>
@@ -1969,7 +1946,7 @@
         <w:spacing w:line="360" w:lineRule="auto"/>
         <w:ind w:firstLineChars="0"/>
         <w:rPr>
-          <w:rFonts w:asciiTheme="minorEastAsia" w:hAnsiTheme="minorEastAsia" w:hint="eastAsia"/>
+          <w:rFonts w:asciiTheme="minorEastAsia" w:hAnsiTheme="minorEastAsia"/>
           <w:b/>
           <w:sz w:val="24"/>
           <w:szCs w:val="24"/>
@@ -2101,17 +2078,7 @@
           <w:sz w:val="24"/>
           <w:szCs w:val="24"/>
         </w:rPr>
-        <w:t>durat</w:t>
-      </w:r>
-      <w:bookmarkStart w:id="0" w:name="_GoBack"/>
-      <w:bookmarkEnd w:id="0"/>
-      <w:r>
-        <w:rPr>
-          <w:rFonts w:asciiTheme="minorEastAsia" w:hAnsiTheme="minorEastAsia"/>
-          <w:sz w:val="24"/>
-          <w:szCs w:val="24"/>
-        </w:rPr>
-        <w:t>ion</w:t>
+        <w:t>duration</w:t>
       </w:r>
       <w:r>
         <w:rPr>
@@ -2138,9 +2105,6 @@
           <w:numId w:val="3"/>
         </w:numPr>
         <w:jc w:val="left"/>
-        <w:rPr>
-          <w:rFonts w:hint="eastAsia"/>
-        </w:rPr>
       </w:pPr>
       <w:r>
         <w:lastRenderedPageBreak/>
@@ -2364,7 +2328,6 @@
       <w:pPr>
         <w:ind w:firstLine="420"/>
         <w:rPr>
-          <w:rFonts w:hint="eastAsia"/>
           <w:color w:val="000000" w:themeColor="text1"/>
           <w:sz w:val="24"/>
           <w:szCs w:val="24"/>
@@ -2392,7 +2355,7 @@
         <w:spacing w:line="360" w:lineRule="auto"/>
         <w:jc w:val="left"/>
         <w:rPr>
-          <w:rFonts w:asciiTheme="minorEastAsia" w:hAnsiTheme="minorEastAsia" w:cs="宋体" w:hint="eastAsia"/>
+          <w:rFonts w:asciiTheme="minorEastAsia" w:hAnsiTheme="minorEastAsia" w:cs="宋体"/>
           <w:b w:val="0"/>
           <w:sz w:val="24"/>
           <w:szCs w:val="24"/>
@@ -2563,12 +2526,22 @@
         <w:spacing w:line="360" w:lineRule="auto"/>
         <w:jc w:val="left"/>
         <w:rPr>
+          <w:rFonts w:asciiTheme="minorEastAsia" w:hAnsiTheme="minorEastAsia" w:cs="宋体"/>
+          <w:b w:val="0"/>
+          <w:sz w:val="24"/>
+          <w:szCs w:val="24"/>
+        </w:rPr>
+      </w:pPr>
+      <w:r>
+        <w:rPr>
           <w:rFonts w:asciiTheme="minorEastAsia" w:hAnsiTheme="minorEastAsia" w:cs="宋体" w:hint="eastAsia"/>
           <w:b w:val="0"/>
           <w:sz w:val="24"/>
           <w:szCs w:val="24"/>
         </w:rPr>
-      </w:pPr>
+        <w:t>打电话（</w:t>
+      </w:r>
+      <w:proofErr w:type="spellStart"/>
       <w:r>
         <w:rPr>
           <w:rFonts w:asciiTheme="minorEastAsia" w:hAnsiTheme="minorEastAsia" w:cs="宋体" w:hint="eastAsia"/>
@@ -2576,17 +2549,83 @@
           <w:sz w:val="24"/>
           <w:szCs w:val="24"/>
         </w:rPr>
-        <w:t>打电话（</w:t>
+        <w:t>app.user.telephoneCall</w:t>
+      </w:r>
+      <w:proofErr w:type="spellEnd"/>
+      <w:r>
+        <w:rPr>
+          <w:rFonts w:asciiTheme="minorEastAsia" w:hAnsiTheme="minorEastAsia" w:cs="宋体" w:hint="eastAsia"/>
+          <w:b w:val="0"/>
+          <w:sz w:val="24"/>
+          <w:szCs w:val="24"/>
+        </w:rPr>
+        <w:t>）</w:t>
+      </w:r>
+      <w:r>
+        <w:rPr>
+          <w:rFonts w:asciiTheme="minorEastAsia" w:hAnsiTheme="minorEastAsia" w:cs="宋体"/>
+          <w:b w:val="0"/>
+          <w:sz w:val="24"/>
+          <w:szCs w:val="24"/>
+        </w:rPr>
+        <w:br/>
+      </w:r>
+      <w:r>
+        <w:rPr>
+          <w:rFonts w:asciiTheme="minorEastAsia" w:hAnsiTheme="minorEastAsia" w:cs="宋体"/>
+          <w:b w:val="0"/>
+          <w:sz w:val="24"/>
+          <w:szCs w:val="24"/>
+        </w:rPr>
+        <w:t>请求参数</w:t>
+      </w:r>
+      <w:r>
+        <w:rPr>
+          <w:rFonts w:asciiTheme="minorEastAsia" w:hAnsiTheme="minorEastAsia" w:cs="宋体" w:hint="eastAsia"/>
+          <w:b w:val="0"/>
+          <w:sz w:val="24"/>
+          <w:szCs w:val="24"/>
+        </w:rPr>
+        <w:t>:</w:t>
+      </w:r>
+      <w:r>
+        <w:rPr>
+          <w:rFonts w:asciiTheme="minorEastAsia" w:hAnsiTheme="minorEastAsia" w:cs="宋体" w:hint="eastAsia"/>
+          <w:b w:val="0"/>
+          <w:sz w:val="24"/>
+          <w:szCs w:val="24"/>
+        </w:rPr>
+        <w:t xml:space="preserve"> </w:t>
       </w:r>
       <w:proofErr w:type="spellStart"/>
       <w:r>
         <w:rPr>
+          <w:rFonts w:asciiTheme="minorEastAsia" w:hAnsiTheme="minorEastAsia" w:cs="宋体"/>
+          <w:b w:val="0"/>
+          <w:sz w:val="24"/>
+          <w:szCs w:val="24"/>
+        </w:rPr>
+        <w:t>userId</w:t>
+      </w:r>
+      <w:proofErr w:type="spellEnd"/>
+      <w:r>
+        <w:rPr>
+          <w:rFonts w:asciiTheme="minorEastAsia" w:hAnsiTheme="minorEastAsia" w:cs="宋体"/>
+          <w:b w:val="0"/>
+          <w:sz w:val="24"/>
+          <w:szCs w:val="24"/>
+        </w:rPr>
+        <w:t>换成</w:t>
+      </w:r>
+      <w:proofErr w:type="spellStart"/>
+      <w:r>
+        <w:rPr>
           <w:rFonts w:asciiTheme="minorEastAsia" w:hAnsiTheme="minorEastAsia" w:cs="宋体" w:hint="eastAsia"/>
           <w:b w:val="0"/>
           <w:sz w:val="24"/>
           <w:szCs w:val="24"/>
         </w:rPr>
-        <w:t>app.user.telephoneCall</w:t>
+        <w:t>user_id</w:t>
       </w:r>
       <w:proofErr w:type="spellEnd"/>
       <w:r>
@@ -2596,6 +2635,36 @@
           <w:sz w:val="24"/>
           <w:szCs w:val="24"/>
         </w:rPr>
+        <w:t>；</w:t>
+      </w:r>
+      <w:r>
+        <w:rPr>
+          <w:rFonts w:asciiTheme="minorEastAsia" w:hAnsiTheme="minorEastAsia" w:cs="宋体" w:hint="eastAsia"/>
+          <w:b w:val="0"/>
+          <w:color w:val="FF0000"/>
+          <w:sz w:val="24"/>
+          <w:szCs w:val="24"/>
+        </w:rPr>
+        <w:t>（</w:t>
+      </w:r>
+      <w:r>
+        <w:rPr>
+          <w:rFonts w:asciiTheme="minorEastAsia" w:hAnsiTheme="minorEastAsia" w:cs="宋体" w:hint="eastAsia"/>
+          <w:b w:val="0"/>
+          <w:color w:val="FF0000"/>
+          <w:sz w:val="24"/>
+          <w:szCs w:val="24"/>
+        </w:rPr>
+        <w:t>现在直接给mobile打电话</w:t>
+      </w:r>
+      <w:r>
+        <w:rPr>
+          <w:rFonts w:asciiTheme="minorEastAsia" w:hAnsiTheme="minorEastAsia" w:cs="宋体" w:hint="eastAsia"/>
+          <w:b w:val="0"/>
+          <w:color w:val="FF0000"/>
+          <w:sz w:val="24"/>
+          <w:szCs w:val="24"/>
+        </w:rPr>
         <w:t>）</w:t>
       </w:r>
       <w:r>
@@ -2611,68 +2680,33 @@
         <w:rPr>
           <w:rFonts w:asciiTheme="minorEastAsia" w:hAnsiTheme="minorEastAsia" w:cs="宋体"/>
           <w:b w:val="0"/>
-          <w:sz w:val="24"/>
-          <w:szCs w:val="24"/>
-        </w:rPr>
-        <w:t>请求参数</w:t>
-      </w:r>
+          <w:color w:val="00B050"/>
+          <w:sz w:val="24"/>
+          <w:szCs w:val="24"/>
+        </w:rPr>
+        <w:t>暂时处理方式为接收一个</w:t>
+      </w:r>
+      <w:proofErr w:type="spellStart"/>
       <w:r>
         <w:rPr>
           <w:rFonts w:asciiTheme="minorEastAsia" w:hAnsiTheme="minorEastAsia" w:cs="宋体" w:hint="eastAsia"/>
           <w:b w:val="0"/>
-          <w:sz w:val="24"/>
-          <w:szCs w:val="24"/>
-        </w:rPr>
-        <w:t>:</w:t>
-      </w:r>
+          <w:color w:val="00B050"/>
+          <w:sz w:val="24"/>
+          <w:szCs w:val="24"/>
+        </w:rPr>
+        <w:t>user_id</w:t>
+      </w:r>
+      <w:proofErr w:type="spellEnd"/>
       <w:r>
         <w:rPr>
           <w:rFonts w:asciiTheme="minorEastAsia" w:hAnsiTheme="minorEastAsia" w:cs="宋体" w:hint="eastAsia"/>
           <w:b w:val="0"/>
-          <w:sz w:val="24"/>
-          <w:szCs w:val="24"/>
-        </w:rPr>
-        <w:t xml:space="preserve"> </w:t>
-      </w:r>
-      <w:proofErr w:type="spellStart"/>
-      <w:r>
-        <w:rPr>
-          <w:rFonts w:asciiTheme="minorEastAsia" w:hAnsiTheme="minorEastAsia" w:cs="宋体"/>
-          <w:b w:val="0"/>
-          <w:sz w:val="24"/>
-          <w:szCs w:val="24"/>
-        </w:rPr>
-        <w:t>userId</w:t>
-      </w:r>
-      <w:proofErr w:type="spellEnd"/>
-      <w:r>
-        <w:rPr>
-          <w:rFonts w:asciiTheme="minorEastAsia" w:hAnsiTheme="minorEastAsia" w:cs="宋体"/>
-          <w:b w:val="0"/>
-          <w:sz w:val="24"/>
-          <w:szCs w:val="24"/>
-        </w:rPr>
-        <w:t>换成</w:t>
-      </w:r>
-      <w:proofErr w:type="spellStart"/>
-      <w:r>
-        <w:rPr>
-          <w:rFonts w:asciiTheme="minorEastAsia" w:hAnsiTheme="minorEastAsia" w:cs="宋体" w:hint="eastAsia"/>
-          <w:b w:val="0"/>
-          <w:sz w:val="24"/>
-          <w:szCs w:val="24"/>
-        </w:rPr>
-        <w:t>user_id</w:t>
-      </w:r>
-      <w:proofErr w:type="spellEnd"/>
-      <w:r>
-        <w:rPr>
-          <w:rFonts w:asciiTheme="minorEastAsia" w:hAnsiTheme="minorEastAsia" w:cs="宋体" w:hint="eastAsia"/>
-          <w:b w:val="0"/>
-          <w:sz w:val="24"/>
-          <w:szCs w:val="24"/>
-        </w:rPr>
-        <w:t>；</w:t>
+          <w:color w:val="00B050"/>
+          <w:sz w:val="24"/>
+          <w:szCs w:val="24"/>
+        </w:rPr>
+        <w:t>，但使用电话号码打电话；</w:t>
       </w:r>
     </w:p>
     <w:p>
@@ -2683,7 +2717,7 @@
           <w:numId w:val="4"/>
         </w:numPr>
         <w:rPr>
-          <w:rFonts w:asciiTheme="minorEastAsia" w:hAnsiTheme="minorEastAsia" w:hint="eastAsia"/>
+          <w:rFonts w:asciiTheme="minorEastAsia" w:hAnsiTheme="minorEastAsia"/>
           <w:b w:val="0"/>
           <w:sz w:val="24"/>
           <w:szCs w:val="24"/>
@@ -2750,8 +2784,10 @@
         <w:rPr>
           <w:rFonts w:asciiTheme="minorEastAsia" w:hAnsiTheme="minorEastAsia" w:hint="eastAsia"/>
           <w:b w:val="0"/>
-          <w:sz w:val="24"/>
-          <w:szCs w:val="24"/>
+          <w:color w:val="FF0000"/>
+          <w:sz w:val="24"/>
+          <w:szCs w:val="24"/>
+          <w:u w:val="single"/>
         </w:rPr>
         <w:t>userIds</w:t>
       </w:r>
@@ -2760,8 +2796,10 @@
         <w:rPr>
           <w:rFonts w:asciiTheme="minorEastAsia" w:hAnsiTheme="minorEastAsia" w:hint="eastAsia"/>
           <w:b w:val="0"/>
-          <w:sz w:val="24"/>
-          <w:szCs w:val="24"/>
+          <w:color w:val="FF0000"/>
+          <w:sz w:val="24"/>
+          <w:szCs w:val="24"/>
+          <w:u w:val="single"/>
         </w:rPr>
         <w:t>换成</w:t>
       </w:r>
@@ -2770,8 +2808,10 @@
         <w:rPr>
           <w:rFonts w:asciiTheme="minorEastAsia" w:hAnsiTheme="minorEastAsia" w:hint="eastAsia"/>
           <w:b w:val="0"/>
-          <w:sz w:val="24"/>
-          <w:szCs w:val="24"/>
+          <w:color w:val="FF0000"/>
+          <w:sz w:val="24"/>
+          <w:szCs w:val="24"/>
+          <w:u w:val="single"/>
         </w:rPr>
         <w:t>user_ids</w:t>
       </w:r>
@@ -2780,11 +2820,68 @@
         <w:rPr>
           <w:rFonts w:asciiTheme="minorEastAsia" w:hAnsiTheme="minorEastAsia" w:hint="eastAsia"/>
           <w:b w:val="0"/>
-          <w:sz w:val="24"/>
-          <w:szCs w:val="24"/>
+          <w:color w:val="FF0000"/>
+          <w:sz w:val="24"/>
+          <w:szCs w:val="24"/>
+          <w:u w:val="single"/>
         </w:rPr>
         <w:t>；</w:t>
       </w:r>
+      <w:r>
+        <w:rPr>
+          <w:rFonts w:asciiTheme="minorEastAsia" w:hAnsiTheme="minorEastAsia"/>
+          <w:b w:val="0"/>
+          <w:color w:val="FF0000"/>
+          <w:sz w:val="24"/>
+          <w:szCs w:val="24"/>
+          <w:u w:val="single"/>
+        </w:rPr>
+        <w:br/>
+      </w:r>
+      <w:r>
+        <w:rPr>
+          <w:rFonts w:asciiTheme="minorEastAsia" w:hAnsiTheme="minorEastAsia" w:hint="eastAsia"/>
+          <w:b w:val="0"/>
+          <w:color w:val="00B050"/>
+          <w:sz w:val="24"/>
+          <w:szCs w:val="24"/>
+        </w:rPr>
+        <w:t>改为</w:t>
+      </w:r>
+      <w:proofErr w:type="spellStart"/>
+      <w:r>
+        <w:rPr>
+          <w:rFonts w:asciiTheme="minorEastAsia" w:hAnsiTheme="minorEastAsia" w:hint="eastAsia"/>
+          <w:b w:val="0"/>
+          <w:color w:val="00B050"/>
+          <w:sz w:val="24"/>
+          <w:szCs w:val="24"/>
+        </w:rPr>
+        <w:t>acc_id</w:t>
+      </w:r>
+      <w:proofErr w:type="spellEnd"/>
+      <w:r>
+        <w:rPr>
+          <w:rFonts w:asciiTheme="minorEastAsia" w:hAnsiTheme="minorEastAsia" w:hint="eastAsia"/>
+          <w:b w:val="0"/>
+          <w:color w:val="00B050"/>
+          <w:sz w:val="24"/>
+          <w:szCs w:val="24"/>
+        </w:rPr>
+        <w:t xml:space="preserve"> ，打开单个会话</w:t>
+      </w:r>
+      <w:r>
+        <w:rPr>
+          <w:rFonts w:asciiTheme="minorEastAsia" w:hAnsiTheme="minorEastAsia" w:hint="eastAsia"/>
+          <w:b w:val="0"/>
+          <w:color w:val="00B050"/>
+          <w:sz w:val="24"/>
+          <w:szCs w:val="24"/>
+        </w:rPr>
+        <w:t>；</w:t>
+      </w:r>
+      <w:bookmarkStart w:id="0" w:name="_GoBack"/>
+      <w:bookmarkEnd w:id="0"/>
     </w:p>
     <w:p>
       <w:pPr>
@@ -2795,7 +2892,7 @@
         </w:numPr>
         <w:jc w:val="left"/>
         <w:rPr>
-          <w:rFonts w:asciiTheme="minorEastAsia" w:hAnsiTheme="minorEastAsia" w:hint="eastAsia"/>
+          <w:rFonts w:asciiTheme="minorEastAsia" w:hAnsiTheme="minorEastAsia"/>
           <w:b w:val="0"/>
           <w:sz w:val="24"/>
           <w:szCs w:val="24"/>
@@ -3011,7 +3108,7 @@
           <w:numId w:val="4"/>
         </w:numPr>
         <w:rPr>
-          <w:rFonts w:asciiTheme="minorEastAsia" w:hAnsiTheme="minorEastAsia" w:hint="eastAsia"/>
+          <w:rFonts w:asciiTheme="minorEastAsia" w:hAnsiTheme="minorEastAsia"/>
           <w:b w:val="0"/>
           <w:sz w:val="24"/>
           <w:szCs w:val="24"/>
@@ -3558,20 +3655,18 @@
           <w:ilvl w:val="0"/>
           <w:numId w:val="3"/>
         </w:numPr>
+      </w:pPr>
+      <w:r>
+        <w:lastRenderedPageBreak/>
+        <w:t>目前接口</w:t>
+      </w:r>
+      <w:r>
+        <w:t>IOS</w:t>
+      </w:r>
+      <w:r>
         <w:rPr>
           <w:rFonts w:hint="eastAsia"/>
         </w:rPr>
-      </w:pPr>
-      <w:r>
-        <w:t>目前接口</w:t>
-      </w:r>
-      <w:r>
-        <w:t>IOS</w:t>
-      </w:r>
-      <w:r>
-        <w:rPr>
-          <w:rFonts w:hint="eastAsia"/>
-        </w:rPr>
         <w:t>、</w:t>
       </w:r>
       <w:r>
@@ -3593,7 +3688,7 @@
     <w:p>
       <w:pPr>
         <w:rPr>
-          <w:rFonts w:asciiTheme="minorEastAsia" w:hAnsiTheme="minorEastAsia" w:hint="eastAsia"/>
+          <w:rFonts w:asciiTheme="minorEastAsia" w:hAnsiTheme="minorEastAsia"/>
           <w:sz w:val="24"/>
           <w:szCs w:val="24"/>
         </w:rPr>
@@ -3610,7 +3705,7 @@
     <w:p>
       <w:pPr>
         <w:rPr>
-          <w:rFonts w:asciiTheme="minorEastAsia" w:hAnsiTheme="minorEastAsia" w:hint="eastAsia"/>
+          <w:rFonts w:asciiTheme="minorEastAsia" w:hAnsiTheme="minorEastAsia"/>
           <w:sz w:val="24"/>
           <w:szCs w:val="24"/>
         </w:rPr>
@@ -3640,7 +3735,6 @@
           <w:sz w:val="24"/>
           <w:szCs w:val="24"/>
         </w:rPr>
-        <w:lastRenderedPageBreak/>
         <w:t>app.user.select</w:t>
       </w:r>
       <w:proofErr w:type="spellEnd"/>
@@ -3665,7 +3759,7 @@
     <w:p>
       <w:pPr>
         <w:rPr>
-          <w:rFonts w:asciiTheme="minorEastAsia" w:hAnsiTheme="minorEastAsia" w:hint="eastAsia"/>
+          <w:rFonts w:asciiTheme="minorEastAsia" w:hAnsiTheme="minorEastAsia"/>
           <w:sz w:val="24"/>
           <w:szCs w:val="24"/>
         </w:rPr>
@@ -3763,7 +3857,7 @@
     <w:p>
       <w:pPr>
         <w:rPr>
-          <w:rFonts w:asciiTheme="minorEastAsia" w:hAnsiTheme="minorEastAsia" w:hint="eastAsia"/>
+          <w:rFonts w:asciiTheme="minorEastAsia" w:hAnsiTheme="minorEastAsia"/>
           <w:sz w:val="24"/>
           <w:szCs w:val="24"/>
         </w:rPr>
@@ -4203,7 +4297,7 @@
     <w:p>
       <w:pPr>
         <w:rPr>
-          <w:rFonts w:asciiTheme="minorEastAsia" w:hAnsiTheme="minorEastAsia" w:hint="eastAsia"/>
+          <w:rFonts w:asciiTheme="minorEastAsia" w:hAnsiTheme="minorEastAsia"/>
           <w:sz w:val="24"/>
           <w:szCs w:val="24"/>
         </w:rPr>
@@ -4237,7 +4331,7 @@
     <w:p>
       <w:pPr>
         <w:rPr>
-          <w:rFonts w:asciiTheme="minorEastAsia" w:hAnsiTheme="minorEastAsia" w:hint="eastAsia"/>
+          <w:rFonts w:asciiTheme="minorEastAsia" w:hAnsiTheme="minorEastAsia"/>
           <w:sz w:val="24"/>
           <w:szCs w:val="24"/>
         </w:rPr>
@@ -4305,7 +4399,7 @@
     <w:p>
       <w:pPr>
         <w:rPr>
-          <w:rFonts w:asciiTheme="minorEastAsia" w:hAnsiTheme="minorEastAsia" w:hint="eastAsia"/>
+          <w:rFonts w:asciiTheme="minorEastAsia" w:hAnsiTheme="minorEastAsia"/>
           <w:sz w:val="24"/>
           <w:szCs w:val="24"/>
         </w:rPr>
@@ -5184,6 +5278,7 @@
   <w:style w:type="character" w:default="1" w:styleId="a0">
     <w:name w:val="Default Paragraph Font"/>
     <w:uiPriority w:val="1"/>
+    <w:semiHidden/>
     <w:unhideWhenUsed/>
   </w:style>
   <w:style w:type="table" w:default="1" w:styleId="a1">
@@ -5518,6 +5613,7 @@
   <w:style w:type="character" w:default="1" w:styleId="a0">
     <w:name w:val="Default Paragraph Font"/>
     <w:uiPriority w:val="1"/>
+    <w:semiHidden/>
     <w:unhideWhenUsed/>
   </w:style>
   <w:style w:type="table" w:default="1" w:styleId="a1">

</xml_diff>